<commit_message>
121623 | Fixing Snap Mechanic
- Updated Documentation
- Currently fixing snapping mechanic
- Improved Debugging Engine
- Fixed Inheritance
- Fixed names of Autoloads
- Moved code to proper classes
</commit_message>
<xml_diff>
--- a/assets/dev/documentation/vblox_capstone_document.docx
+++ b/assets/dev/documentation/vblox_capstone_document.docx
@@ -367,7 +367,21 @@
         <w:rPr>
           <w:rFonts w:ascii="Aptos Display" w:eastAsia="Play" w:hAnsi="Aptos Display" w:cs="Play"/>
         </w:rPr>
-        <w:t>This capstone project was initiated in accordance with the ESTEMC Agenda of:</w:t>
+        <w:t xml:space="preserve">This capstone project </w:t>
+      </w:r>
+      <w:proofErr w:type="gramStart"/>
+      <w:r>
+        <w:rPr>
+          <w:rFonts w:ascii="Aptos Display" w:eastAsia="Play" w:hAnsi="Aptos Display" w:cs="Play"/>
+        </w:rPr>
+        <w:t>was initiated</w:t>
+      </w:r>
+      <w:proofErr w:type="gramEnd"/>
+      <w:r>
+        <w:rPr>
+          <w:rFonts w:ascii="Aptos Display" w:eastAsia="Play" w:hAnsi="Aptos Display" w:cs="Play"/>
+        </w:rPr>
+        <w:t xml:space="preserve"> in accordance with the ESTEMC Agenda of:</w:t>
       </w:r>
     </w:p>
     <w:p>
@@ -442,7 +456,35 @@
         <w:rPr>
           <w:rFonts w:ascii="Aptos Display" w:eastAsia="Play" w:hAnsi="Aptos Display" w:cs="Play"/>
         </w:rPr>
-        <w:t>The researchers aim to make a game-based basic programming course with a goal of teaching students basic programming skills with an in-depth application and hands-on. The game will immerse students by teaching programming in a game-like structure, which makes it fun and immersive. The researchers will test its effectiveness of such game-based learning to students and provide data accordingly.</w:t>
+        <w:t xml:space="preserve">The researchers aim to make a game-based basic programming course with a goal of teaching students basic programming skills with an in-depth application and </w:t>
+      </w:r>
+      <w:proofErr w:type="gramStart"/>
+      <w:r>
+        <w:rPr>
+          <w:rFonts w:ascii="Aptos Display" w:eastAsia="Play" w:hAnsi="Aptos Display" w:cs="Play"/>
+        </w:rPr>
+        <w:t>hands-on</w:t>
+      </w:r>
+      <w:proofErr w:type="gramEnd"/>
+      <w:r>
+        <w:rPr>
+          <w:rFonts w:ascii="Aptos Display" w:eastAsia="Play" w:hAnsi="Aptos Display" w:cs="Play"/>
+        </w:rPr>
+        <w:t xml:space="preserve">. The game will immerse students by teaching programming in a game-like structure, which makes it fun and immersive. The researchers will </w:t>
+      </w:r>
+      <w:proofErr w:type="gramStart"/>
+      <w:r>
+        <w:rPr>
+          <w:rFonts w:ascii="Aptos Display" w:eastAsia="Play" w:hAnsi="Aptos Display" w:cs="Play"/>
+        </w:rPr>
+        <w:t>test</w:t>
+      </w:r>
+      <w:proofErr w:type="gramEnd"/>
+      <w:r>
+        <w:rPr>
+          <w:rFonts w:ascii="Aptos Display" w:eastAsia="Play" w:hAnsi="Aptos Display" w:cs="Play"/>
+        </w:rPr>
+        <w:t xml:space="preserve"> its effectiveness of such game-based learning to students and provide data accordingly.</w:t>
       </w:r>
     </w:p>
     <w:p>
@@ -458,7 +500,21 @@
         <w:rPr>
           <w:rFonts w:ascii="Aptos Display" w:eastAsia="Play" w:hAnsi="Aptos Display" w:cs="Play"/>
         </w:rPr>
-        <w:t>The researchers aim to develop a game that immerses students while teaching them programming. It involves quests like lessons and materials which students can play, utilizing a block-based programming mechanic, students can code by placing blocks to attain a certain task or quest to progress. Additionally, students can test their code into a virtual robot which resides in a virtual environment. By this, students can build and personalize their own robots that interact with the environment, complete tasks, or quest which in the end might teach them basic programming knowledge.</w:t>
+        <w:t xml:space="preserve">The researchers aim to develop a game that immerses students while teaching them programming. It involves quests like lessons and materials which students can play, utilizing a block-based programming mechanic, students can code by placing blocks to attain a certain task or quest to progress. Additionally, students can </w:t>
+      </w:r>
+      <w:proofErr w:type="gramStart"/>
+      <w:r>
+        <w:rPr>
+          <w:rFonts w:ascii="Aptos Display" w:eastAsia="Play" w:hAnsi="Aptos Display" w:cs="Play"/>
+        </w:rPr>
+        <w:t>test</w:t>
+      </w:r>
+      <w:proofErr w:type="gramEnd"/>
+      <w:r>
+        <w:rPr>
+          <w:rFonts w:ascii="Aptos Display" w:eastAsia="Play" w:hAnsi="Aptos Display" w:cs="Play"/>
+        </w:rPr>
+        <w:t xml:space="preserve"> their code into a virtual robot which resides in a virtual environment. By this, students can build and personalize their own robots that interact with the environment, complete tasks, or quest which in the end might teach them basic programming knowledge.</w:t>
       </w:r>
     </w:p>
     <w:p>
@@ -1068,7 +1124,21 @@
         <w:rPr>
           <w:rFonts w:ascii="Aptos Display" w:eastAsia="Play" w:hAnsi="Aptos Display" w:cs="Play"/>
         </w:rPr>
-        <w:t xml:space="preserve">- is a high-level, object-oriented, imperative, and gradually typed programming language built for Godot. It uses an indentation-based syntax like languages like Python. Its goal is to be optimized for and tightly integrated with </w:t>
+        <w:t xml:space="preserve">- is a high-level, object-oriented, imperative, and gradually typed programming language built for Godot. It uses an indentation-based syntax like languages like Python. Its goal is to </w:t>
+      </w:r>
+      <w:proofErr w:type="gramStart"/>
+      <w:r>
+        <w:rPr>
+          <w:rFonts w:ascii="Aptos Display" w:eastAsia="Play" w:hAnsi="Aptos Display" w:cs="Play"/>
+        </w:rPr>
+        <w:t>be optimized</w:t>
+      </w:r>
+      <w:proofErr w:type="gramEnd"/>
+      <w:r>
+        <w:rPr>
+          <w:rFonts w:ascii="Aptos Display" w:eastAsia="Play" w:hAnsi="Aptos Display" w:cs="Play"/>
+        </w:rPr>
+        <w:t xml:space="preserve"> for and tightly integrated with </w:t>
       </w:r>
       <w:r>
         <w:rPr>
@@ -1349,7 +1419,21 @@
         <w:rPr>
           <w:rFonts w:ascii="Aptos Display" w:eastAsia="Play" w:hAnsi="Aptos Display" w:cs="Play"/>
         </w:rPr>
-        <w:t>The problems or gaps which needs to be addressed are:</w:t>
+        <w:t xml:space="preserve">The problems or gaps which needs to </w:t>
+      </w:r>
+      <w:proofErr w:type="gramStart"/>
+      <w:r>
+        <w:rPr>
+          <w:rFonts w:ascii="Aptos Display" w:eastAsia="Play" w:hAnsi="Aptos Display" w:cs="Play"/>
+        </w:rPr>
+        <w:t>be addressed</w:t>
+      </w:r>
+      <w:proofErr w:type="gramEnd"/>
+      <w:r>
+        <w:rPr>
+          <w:rFonts w:ascii="Aptos Display" w:eastAsia="Play" w:hAnsi="Aptos Display" w:cs="Play"/>
+        </w:rPr>
+        <w:t xml:space="preserve"> are:</w:t>
       </w:r>
     </w:p>
     <w:p>
@@ -1394,7 +1478,21 @@
         <w:rPr>
           <w:rFonts w:ascii="Aptos Display" w:eastAsia="Play" w:hAnsi="Aptos Display" w:cs="Play"/>
         </w:rPr>
-        <w:t xml:space="preserve">For students to learn or grasp a material, they must be able to interact with it and see a dynamic result. In this way, students can retain what they have learned. Additionally, they can test what they have learned via putting it on a </w:t>
+        <w:t xml:space="preserve">For students to learn or grasp a material, they must be able to interact with it and see a dynamic result. In this way, students can retain what they have learned. Additionally, they can </w:t>
+      </w:r>
+      <w:proofErr w:type="gramStart"/>
+      <w:r>
+        <w:rPr>
+          <w:rFonts w:ascii="Aptos Display" w:eastAsia="Play" w:hAnsi="Aptos Display" w:cs="Play"/>
+        </w:rPr>
+        <w:t>test</w:t>
+      </w:r>
+      <w:proofErr w:type="gramEnd"/>
+      <w:r>
+        <w:rPr>
+          <w:rFonts w:ascii="Aptos Display" w:eastAsia="Play" w:hAnsi="Aptos Display" w:cs="Play"/>
+        </w:rPr>
+        <w:t xml:space="preserve"> what they have learned via putting it on a </w:t>
       </w:r>
       <w:r>
         <w:rPr>
@@ -1545,7 +1643,21 @@
         <w:rPr>
           <w:rFonts w:ascii="Aptos Display" w:eastAsia="Play" w:hAnsi="Aptos Display" w:cs="Play"/>
         </w:rPr>
-        <w:t>, which they can test their code in. Furthermore, the game has “quests”-like structures or tasks, where you can build those entities, put your code in it and finish those tasks to progress!</w:t>
+        <w:t xml:space="preserve">, which they can </w:t>
+      </w:r>
+      <w:proofErr w:type="gramStart"/>
+      <w:r>
+        <w:rPr>
+          <w:rFonts w:ascii="Aptos Display" w:eastAsia="Play" w:hAnsi="Aptos Display" w:cs="Play"/>
+        </w:rPr>
+        <w:t>test</w:t>
+      </w:r>
+      <w:proofErr w:type="gramEnd"/>
+      <w:r>
+        <w:rPr>
+          <w:rFonts w:ascii="Aptos Display" w:eastAsia="Play" w:hAnsi="Aptos Display" w:cs="Play"/>
+        </w:rPr>
+        <w:t xml:space="preserve"> their code in. Furthermore, the game has “quests”-like structures or tasks, where you can build those entities, put your code in it and finish those tasks to progress!</w:t>
       </w:r>
     </w:p>
     <w:p>
@@ -1561,7 +1673,21 @@
         <w:rPr>
           <w:rFonts w:ascii="Aptos Display" w:eastAsia="Play" w:hAnsi="Aptos Display" w:cs="Play"/>
         </w:rPr>
-        <w:t>Additionally, the concept of the game involves using a block-based coding approach, which guarantees that students will not be overwhelmed with the need of making sure that there are no typographical errors in the syntax. Which encourages them to have fun while learning basic programming!</w:t>
+        <w:t xml:space="preserve">Additionally, the concept of the game involves using a block-based coding approach, which guarantees that students will not </w:t>
+      </w:r>
+      <w:proofErr w:type="gramStart"/>
+      <w:r>
+        <w:rPr>
+          <w:rFonts w:ascii="Aptos Display" w:eastAsia="Play" w:hAnsi="Aptos Display" w:cs="Play"/>
+        </w:rPr>
+        <w:t>be overwhelmed</w:t>
+      </w:r>
+      <w:proofErr w:type="gramEnd"/>
+      <w:r>
+        <w:rPr>
+          <w:rFonts w:ascii="Aptos Display" w:eastAsia="Play" w:hAnsi="Aptos Display" w:cs="Play"/>
+        </w:rPr>
+        <w:t xml:space="preserve"> with the need of making sure that there are no typographical errors in the syntax. Which encourages them to have fun while learning basic programming!</w:t>
       </w:r>
     </w:p>
     <w:p>
@@ -1863,7 +1989,35 @@
         <w:rPr>
           <w:rFonts w:ascii="Aptos Display" w:eastAsia="Play" w:hAnsi="Aptos Display" w:cs="Play"/>
         </w:rPr>
-        <w:t>To immerse students and provide a dynamic environment where they can unleash their creativity, simulation mechanics will be utilized. This will make a virtual environment where they can test their code.</w:t>
+        <w:t xml:space="preserve">To immerse students and provide a dynamic environment where they can unleash their creativity, simulation mechanics will </w:t>
+      </w:r>
+      <w:proofErr w:type="gramStart"/>
+      <w:r>
+        <w:rPr>
+          <w:rFonts w:ascii="Aptos Display" w:eastAsia="Play" w:hAnsi="Aptos Display" w:cs="Play"/>
+        </w:rPr>
+        <w:t>be utilized</w:t>
+      </w:r>
+      <w:proofErr w:type="gramEnd"/>
+      <w:r>
+        <w:rPr>
+          <w:rFonts w:ascii="Aptos Display" w:eastAsia="Play" w:hAnsi="Aptos Display" w:cs="Play"/>
+        </w:rPr>
+        <w:t xml:space="preserve">. This will make a virtual environment where they can </w:t>
+      </w:r>
+      <w:proofErr w:type="gramStart"/>
+      <w:r>
+        <w:rPr>
+          <w:rFonts w:ascii="Aptos Display" w:eastAsia="Play" w:hAnsi="Aptos Display" w:cs="Play"/>
+        </w:rPr>
+        <w:t>test</w:t>
+      </w:r>
+      <w:proofErr w:type="gramEnd"/>
+      <w:r>
+        <w:rPr>
+          <w:rFonts w:ascii="Aptos Display" w:eastAsia="Play" w:hAnsi="Aptos Display" w:cs="Play"/>
+        </w:rPr>
+        <w:t xml:space="preserve"> their code.</w:t>
       </w:r>
     </w:p>
     <w:p>
@@ -1931,7 +2085,21 @@
         <w:rPr>
           <w:rFonts w:ascii="Aptos Display" w:eastAsia="Play" w:hAnsi="Aptos Display" w:cs="Play"/>
         </w:rPr>
-        <w:t>like building-blocks or Lego.  The students will put those together to have a virtual robot or entity. They can put their code inside to move each part or have those parts work in unison to finish a particular quest or task the project provides to progress.</w:t>
+        <w:t>like building-blocks or Lego</w:t>
+      </w:r>
+      <w:proofErr w:type="gramStart"/>
+      <w:r>
+        <w:rPr>
+          <w:rFonts w:ascii="Aptos Display" w:eastAsia="Play" w:hAnsi="Aptos Display" w:cs="Play"/>
+        </w:rPr>
+        <w:t xml:space="preserve">.  </w:t>
+      </w:r>
+      <w:proofErr w:type="gramEnd"/>
+      <w:r>
+        <w:rPr>
+          <w:rFonts w:ascii="Aptos Display" w:eastAsia="Play" w:hAnsi="Aptos Display" w:cs="Play"/>
+        </w:rPr>
+        <w:t>The students will put those together to have a virtual robot or entity. They can put their code inside to move each part or have those parts work in unison to finish a particular quest or task the project provides to progress.</w:t>
       </w:r>
     </w:p>
     <w:p>
@@ -1948,7 +2116,21 @@
           <w:rFonts w:ascii="Aptos Display" w:eastAsia="Play" w:hAnsi="Aptos Display" w:cs="Play"/>
         </w:rPr>
         <w:lastRenderedPageBreak/>
-        <w:t>This will give the students a ground to test their ideas and unleash their creativity. They can also simulate kinds of robots or entities.</w:t>
+        <w:t xml:space="preserve">This will give the students a ground to </w:t>
+      </w:r>
+      <w:proofErr w:type="gramStart"/>
+      <w:r>
+        <w:rPr>
+          <w:rFonts w:ascii="Aptos Display" w:eastAsia="Play" w:hAnsi="Aptos Display" w:cs="Play"/>
+        </w:rPr>
+        <w:t>test</w:t>
+      </w:r>
+      <w:proofErr w:type="gramEnd"/>
+      <w:r>
+        <w:rPr>
+          <w:rFonts w:ascii="Aptos Display" w:eastAsia="Play" w:hAnsi="Aptos Display" w:cs="Play"/>
+        </w:rPr>
+        <w:t xml:space="preserve"> their ideas and unleash their creativity. They can also simulate kinds of robots or entities.</w:t>
       </w:r>
     </w:p>
     <w:p>
@@ -2353,9 +2535,7 @@
     </w:p>
     <w:p>
       <w:pPr>
-        <w:spacing w:line="360" w:lineRule="auto"/>
-        <w:ind w:left="1440" w:firstLine="720"/>
-        <w:jc w:val="both"/>
+        <w:pStyle w:val="Heading2"/>
         <w:rPr>
           <w:rFonts w:ascii="Aptos Display" w:hAnsi="Aptos Display"/>
         </w:rPr>
@@ -2415,6 +2595,137 @@
         </w:rPr>
         <w:t>4.1 Simulation Engine</w:t>
       </w:r>
+    </w:p>
+    <w:p>
+      <w:pPr>
+        <w:spacing w:line="360" w:lineRule="auto"/>
+        <w:ind w:left="720" w:firstLine="720"/>
+        <w:jc w:val="both"/>
+        <w:rPr>
+          <w:rFonts w:ascii="Aptos Display" w:eastAsia="Play" w:hAnsi="Aptos Display" w:cs="Play"/>
+          <w:bCs/>
+        </w:rPr>
+      </w:pPr>
+      <w:r>
+        <w:rPr>
+          <w:rFonts w:ascii="Aptos Display" w:eastAsia="Play" w:hAnsi="Aptos Display" w:cs="Play"/>
+          <w:bCs/>
+        </w:rPr>
+        <w:t>The simulation engine is the heart of the game. It houses the necessary scripts for the engine to work. The figure attached is how the simulation engine works.</w:t>
+      </w:r>
+    </w:p>
+    <w:p>
+      <w:pPr>
+        <w:spacing w:line="360" w:lineRule="auto"/>
+        <w:jc w:val="both"/>
+        <w:rPr>
+          <w:rFonts w:ascii="Aptos Display" w:eastAsia="Play" w:hAnsi="Aptos Display" w:cs="Play"/>
+          <w:bCs/>
+        </w:rPr>
+      </w:pPr>
+      <w:r>
+        <w:rPr>
+          <w:rFonts w:ascii="Aptos Display" w:eastAsia="Play" w:hAnsi="Aptos Display" w:cs="Play"/>
+          <w:bCs/>
+        </w:rPr>
+        <w:tab/>
+      </w:r>
+      <w:r>
+        <w:rPr>
+          <w:rFonts w:ascii="Aptos Display" w:eastAsia="Play" w:hAnsi="Aptos Display" w:cs="Play"/>
+          <w:bCs/>
+        </w:rPr>
+        <w:object w:dxaOrig="9591" w:dyaOrig="5401" w14:anchorId="2FB7BA0A">
+          <v:shapetype id="_x0000_t75" coordsize="21600,21600" o:spt="75" o:preferrelative="t" path="m@4@5l@4@11@9@11@9@5xe" filled="f" stroked="f">
+            <v:stroke joinstyle="miter"/>
+            <v:formulas>
+              <v:f eqn="if lineDrawn pixelLineWidth 0"/>
+              <v:f eqn="sum @0 1 0"/>
+              <v:f eqn="sum 0 0 @1"/>
+              <v:f eqn="prod @2 1 2"/>
+              <v:f eqn="prod @3 21600 pixelWidth"/>
+              <v:f eqn="prod @3 21600 pixelHeight"/>
+              <v:f eqn="sum @0 0 1"/>
+              <v:f eqn="prod @6 1 2"/>
+              <v:f eqn="prod @7 21600 pixelWidth"/>
+              <v:f eqn="sum @8 21600 0"/>
+              <v:f eqn="prod @7 21600 pixelHeight"/>
+              <v:f eqn="sum @10 21600 0"/>
+            </v:formulas>
+            <v:path o:extrusionok="f" gradientshapeok="t" o:connecttype="rect"/>
+            <o:lock v:ext="edit" aspectratio="t"/>
+          </v:shapetype>
+          <v:shape id="_x0000_i1029" type="#_x0000_t75" style="width:479.25pt;height:270pt" o:ole="">
+            <v:imagedata r:id="rId17" o:title=""/>
+          </v:shape>
+          <o:OLEObject Type="Embed" ProgID="PowerPoint.Show.12" ShapeID="_x0000_i1029" DrawAspect="Content" ObjectID="_1764265231" r:id="rId18"/>
+        </w:object>
+      </w:r>
+    </w:p>
+    <w:p>
+      <w:pPr>
+        <w:spacing w:line="360" w:lineRule="auto"/>
+        <w:ind w:left="720" w:firstLine="720"/>
+        <w:jc w:val="both"/>
+        <w:rPr>
+          <w:rFonts w:ascii="Aptos Display" w:eastAsia="Play" w:hAnsi="Aptos Display" w:cs="Play"/>
+          <w:bCs/>
+        </w:rPr>
+      </w:pPr>
+      <w:r>
+        <w:rPr>
+          <w:rFonts w:ascii="Aptos Display" w:eastAsia="Play" w:hAnsi="Aptos Display" w:cs="Play"/>
+          <w:bCs/>
+        </w:rPr>
+        <w:t>In the figure, it shows how the current (December 2023) simulation engine works.</w:t>
+      </w:r>
+    </w:p>
+    <w:p>
+      <w:pPr>
+        <w:spacing w:line="360" w:lineRule="auto"/>
+        <w:ind w:left="720" w:firstLine="720"/>
+        <w:jc w:val="both"/>
+        <w:rPr>
+          <w:rFonts w:ascii="Aptos Display" w:eastAsia="Play" w:hAnsi="Aptos Display" w:cs="Play"/>
+          <w:b/>
+        </w:rPr>
+      </w:pPr>
+      <w:r>
+        <w:rPr>
+          <w:rFonts w:ascii="Aptos Display" w:eastAsia="Play" w:hAnsi="Aptos Display" w:cs="Play"/>
+          <w:b/>
+        </w:rPr>
+        <w:t>What to discuss in the Simulation Engine?</w:t>
+      </w:r>
+    </w:p>
+    <w:p>
+      <w:pPr>
+        <w:spacing w:line="360" w:lineRule="auto"/>
+        <w:ind w:left="720" w:firstLine="720"/>
+        <w:jc w:val="both"/>
+        <w:rPr>
+          <w:rFonts w:ascii="Aptos Display" w:eastAsia="Play" w:hAnsi="Aptos Display" w:cs="Play"/>
+          <w:bCs/>
+        </w:rPr>
+      </w:pPr>
+      <w:r>
+        <w:rPr>
+          <w:rFonts w:ascii="Aptos Display" w:eastAsia="Play" w:hAnsi="Aptos Display" w:cs="Play"/>
+          <w:bCs/>
+        </w:rPr>
+        <w:tab/>
+      </w:r>
+    </w:p>
+    <w:p>
+      <w:pPr>
+        <w:spacing w:line="360" w:lineRule="auto"/>
+        <w:ind w:left="720" w:firstLine="720"/>
+        <w:jc w:val="both"/>
+        <w:rPr>
+          <w:rFonts w:ascii="Aptos Display" w:eastAsia="Play" w:hAnsi="Aptos Display" w:cs="Play"/>
+          <w:bCs/>
+        </w:rPr>
+      </w:pPr>
     </w:p>
     <w:p>
       <w:pPr>
@@ -2997,7 +3308,6 @@
     <w:basedOn w:val="Normal"/>
     <w:next w:val="Normal"/>
     <w:uiPriority w:val="9"/>
-    <w:semiHidden/>
     <w:unhideWhenUsed/>
     <w:qFormat/>
     <w:pPr>

</xml_diff>